<commit_message>
New class, new stuff
</commit_message>
<xml_diff>
--- a/COOP1000/DorianWang.docx
+++ b/COOP1000/DorianWang.docx
@@ -9,15 +9,7 @@
     </w:p>
     <w:p>
       <w:r>
-        <w:t xml:space="preserve">810 </w:t>
-      </w:r>
-      <w:proofErr w:type="spellStart"/>
-      <w:r>
-        <w:t>Dalkena</w:t>
-      </w:r>
-      <w:proofErr w:type="spellEnd"/>
-      <w:r>
-        <w:t xml:space="preserve"> Pl, Nepean, Ontario K2J0Y4</w:t>
+        <w:t>810 Dalkena Pl, Nepean, Ontario K2J0Y4</w:t>
       </w:r>
     </w:p>
     <w:p>
@@ -115,11 +107,9 @@
         <w:tab/>
         <w:t xml:space="preserve">  </w:t>
       </w:r>
-      <w:proofErr w:type="spellStart"/>
       <w:r>
         <w:t>Github</w:t>
       </w:r>
-      <w:proofErr w:type="spellEnd"/>
       <w:r>
         <w:t xml:space="preserve">: </w:t>
       </w:r>
@@ -181,72 +171,64 @@
         <w:t xml:space="preserve">Expected Graduation: </w:t>
       </w:r>
       <w:r>
-        <w:t>April 2020</w:t>
-      </w:r>
-    </w:p>
-    <w:p>
+        <w:t>April 2022</w:t>
+      </w:r>
+    </w:p>
+    <w:p/>
+    <w:p>
+      <w:pPr>
+        <w:spacing w:after="0" w:line="240" w:lineRule="auto"/>
+        <w:rPr>
+          <w:rFonts w:eastAsia="Times New Roman" w:cs="Arial"/>
+          <w:lang w:eastAsia="ja-JP"/>
+        </w:rPr>
+      </w:pPr>
+      <w:r>
+        <w:rPr>
+          <w:rFonts w:eastAsia="Times New Roman" w:cs="Arial"/>
+          <w:lang w:eastAsia="ja-JP"/>
+        </w:rPr>
+        <w:t xml:space="preserve">AVAILABILITY </w:t>
+      </w:r>
+    </w:p>
+    <w:p>
+      <w:pPr>
+        <w:spacing w:after="0" w:line="240" w:lineRule="auto"/>
+        <w:rPr>
+          <w:rFonts w:eastAsia="Times New Roman" w:cs="Arial"/>
+          <w:lang w:eastAsia="ja-JP"/>
+        </w:rPr>
+      </w:pPr>
+      <w:r>
+        <w:rPr>
+          <w:rFonts w:eastAsia="Times New Roman" w:cs="Arial"/>
+          <w:lang w:eastAsia="ja-JP"/>
+        </w:rPr>
+        <w:t>Available for 8</w:t>
+      </w:r>
+      <w:r>
+        <w:rPr>
+          <w:rFonts w:eastAsia="Times New Roman" w:cs="Arial"/>
+          <w:lang w:eastAsia="ja-JP"/>
+        </w:rPr>
+        <w:t xml:space="preserve"> </w:t>
+      </w:r>
+      <w:r>
+        <w:rPr>
+          <w:rFonts w:eastAsia="Times New Roman" w:cs="Arial"/>
+          <w:lang w:eastAsia="ja-JP"/>
+        </w:rPr>
+        <w:t xml:space="preserve">months beginning </w:t>
+      </w:r>
+      <w:r>
+        <w:rPr>
+          <w:rFonts w:eastAsia="Times New Roman" w:cs="Arial"/>
+          <w:lang w:eastAsia="ja-JP"/>
+        </w:rPr>
+        <w:t>January 2018</w:t>
+      </w:r>
       <w:bookmarkStart w:id="0" w:name="_GoBack"/>
       <w:bookmarkEnd w:id="0"/>
-    </w:p>
-    <w:p>
-      <w:pPr>
-        <w:spacing w:after="0" w:line="240" w:lineRule="auto"/>
-        <w:rPr>
-          <w:rFonts w:eastAsia="Times New Roman" w:cs="Arial"/>
-          <w:lang w:eastAsia="ja-JP"/>
-        </w:rPr>
-      </w:pPr>
-      <w:r>
-        <w:rPr>
-          <w:rFonts w:eastAsia="Times New Roman" w:cs="Arial"/>
-          <w:lang w:eastAsia="ja-JP"/>
-        </w:rPr>
-        <w:t xml:space="preserve">AVAILABILITY </w:t>
-      </w:r>
-    </w:p>
-    <w:p>
-      <w:pPr>
-        <w:spacing w:after="0" w:line="240" w:lineRule="auto"/>
-        <w:rPr>
-          <w:rFonts w:eastAsia="Times New Roman" w:cs="Arial"/>
-          <w:lang w:eastAsia="ja-JP"/>
-        </w:rPr>
-      </w:pPr>
-      <w:r>
-        <w:rPr>
-          <w:rFonts w:eastAsia="Times New Roman" w:cs="Arial"/>
-          <w:lang w:eastAsia="ja-JP"/>
-        </w:rPr>
-        <w:t>Available for 8</w:t>
-      </w:r>
-      <w:r>
-        <w:rPr>
-          <w:rFonts w:eastAsia="Times New Roman" w:cs="Arial"/>
-          <w:lang w:eastAsia="ja-JP"/>
-        </w:rPr>
-        <w:t xml:space="preserve"> </w:t>
-      </w:r>
-      <w:r>
-        <w:rPr>
-          <w:rFonts w:eastAsia="Times New Roman" w:cs="Arial"/>
-          <w:lang w:eastAsia="ja-JP"/>
-        </w:rPr>
-        <w:t xml:space="preserve">months beginning </w:t>
-      </w:r>
-      <w:r>
-        <w:rPr>
-          <w:rFonts w:eastAsia="Times New Roman" w:cs="Arial"/>
-          <w:lang w:eastAsia="ja-JP"/>
-        </w:rPr>
-        <w:t>September</w:t>
-      </w:r>
-      <w:r>
-        <w:rPr>
-          <w:rFonts w:eastAsia="Times New Roman" w:cs="Arial"/>
-          <w:lang w:eastAsia="ja-JP"/>
-        </w:rPr>
-        <w:t xml:space="preserve"> 2017</w:t>
-      </w:r>
     </w:p>
     <w:p>
       <w:pPr>
@@ -363,30 +345,14 @@
           <w:rFonts w:eastAsia="Times New Roman" w:cs="Arial"/>
           <w:lang w:eastAsia="ja-JP"/>
         </w:rPr>
-        <w:t xml:space="preserve">Worked with </w:t>
-      </w:r>
-      <w:proofErr w:type="spellStart"/>
-      <w:r>
-        <w:rPr>
-          <w:rFonts w:eastAsia="Times New Roman" w:cs="Arial"/>
-          <w:lang w:eastAsia="ja-JP"/>
-        </w:rPr>
-        <w:t>u</w:t>
-      </w:r>
-      <w:r>
-        <w:rPr>
-          <w:rFonts w:eastAsia="Times New Roman" w:cs="Arial"/>
-          <w:lang w:eastAsia="ja-JP"/>
-        </w:rPr>
-        <w:t>nix</w:t>
-      </w:r>
-      <w:proofErr w:type="spellEnd"/>
-      <w:r>
-        <w:rPr>
-          <w:rFonts w:eastAsia="Times New Roman" w:cs="Arial"/>
-          <w:lang w:eastAsia="ja-JP"/>
-        </w:rPr>
-        <w:t xml:space="preserve">, </w:t>
+        <w:t>Worked with u</w:t>
+      </w:r>
+      <w:r>
+        <w:rPr>
+          <w:rFonts w:eastAsia="Times New Roman" w:cs="Arial"/>
+          <w:lang w:eastAsia="ja-JP"/>
+        </w:rPr>
+        <w:t xml:space="preserve">nix, </w:t>
       </w:r>
       <w:r>
         <w:rPr>
@@ -534,23 +500,7 @@
           <w:rFonts w:eastAsia="Times New Roman" w:cs="Arial"/>
           <w:lang w:eastAsia="ja-JP"/>
         </w:rPr>
-        <w:t xml:space="preserve">Computer technician, </w:t>
-      </w:r>
-      <w:proofErr w:type="spellStart"/>
-      <w:r>
-        <w:rPr>
-          <w:rFonts w:eastAsia="Times New Roman" w:cs="Arial"/>
-          <w:lang w:eastAsia="ja-JP"/>
-        </w:rPr>
-        <w:t>Compustar</w:t>
-      </w:r>
-      <w:proofErr w:type="spellEnd"/>
-      <w:r>
-        <w:rPr>
-          <w:rFonts w:eastAsia="Times New Roman" w:cs="Arial"/>
-          <w:lang w:eastAsia="ja-JP"/>
-        </w:rPr>
-        <w:t xml:space="preserve"> Networks, Ottawa, Ont.                    2014   </w:t>
+        <w:t xml:space="preserve">Computer technician, Compustar Networks, Ottawa, Ont.                    2014   </w:t>
       </w:r>
     </w:p>
     <w:p>
@@ -566,21 +516,12 @@
           <w:lang w:eastAsia="ja-JP"/>
         </w:rPr>
       </w:pPr>
-      <w:proofErr w:type="spellStart"/>
-      <w:r>
-        <w:rPr>
-          <w:rFonts w:eastAsia="Times New Roman" w:cs="Arial"/>
-          <w:lang w:eastAsia="ja-JP"/>
-        </w:rPr>
-        <w:t>Troubleshooted</w:t>
-      </w:r>
-      <w:proofErr w:type="spellEnd"/>
-      <w:r>
-        <w:rPr>
-          <w:rFonts w:eastAsia="Times New Roman" w:cs="Arial"/>
-          <w:lang w:eastAsia="ja-JP"/>
-        </w:rPr>
-        <w:t xml:space="preserve"> malfunctioning computers</w:t>
+      <w:r>
+        <w:rPr>
+          <w:rFonts w:eastAsia="Times New Roman" w:cs="Arial"/>
+          <w:lang w:eastAsia="ja-JP"/>
+        </w:rPr>
+        <w:t>Troubleshooted malfunctioning computers</w:t>
       </w:r>
     </w:p>
     <w:p>
@@ -647,39 +588,7 @@
           <w:rFonts w:eastAsia="Times New Roman" w:cs="Arial"/>
           <w:lang w:eastAsia="ja-JP"/>
         </w:rPr>
-        <w:t xml:space="preserve">System Administrator, </w:t>
-      </w:r>
-      <w:proofErr w:type="spellStart"/>
-      <w:r>
-        <w:rPr>
-          <w:rFonts w:eastAsia="Times New Roman" w:cs="Arial"/>
-          <w:lang w:eastAsia="ja-JP"/>
-        </w:rPr>
-        <w:t>Biovira</w:t>
-      </w:r>
-      <w:proofErr w:type="spellEnd"/>
-      <w:r>
-        <w:rPr>
-          <w:rFonts w:eastAsia="Times New Roman" w:cs="Arial"/>
-          <w:lang w:eastAsia="ja-JP"/>
-        </w:rPr>
-        <w:t xml:space="preserve"> </w:t>
-      </w:r>
-      <w:proofErr w:type="spellStart"/>
-      <w:r>
-        <w:rPr>
-          <w:rFonts w:eastAsia="Times New Roman" w:cs="Arial"/>
-          <w:lang w:eastAsia="ja-JP"/>
-        </w:rPr>
-        <w:t>Inc</w:t>
-      </w:r>
-      <w:proofErr w:type="spellEnd"/>
-      <w:r>
-        <w:rPr>
-          <w:rFonts w:eastAsia="Times New Roman" w:cs="Arial"/>
-          <w:lang w:eastAsia="ja-JP"/>
-        </w:rPr>
-        <w:t>, Ottawa, Ont.</w:t>
+        <w:t>System Administrator, Biovira Inc, Ottawa, Ont.</w:t>
       </w:r>
       <w:r>
         <w:rPr>

</xml_diff>